<commit_message>
Draft 2.0.0 versions in progress
</commit_message>
<xml_diff>
--- a/documents/1.7.2/Combined_Comment_ S-98 Annex C_v003.docx
+++ b/documents/1.7.2/Combined_Comment_ S-98 Annex C_v003.docx
@@ -1066,6 +1066,14 @@
               </w:rPr>
               <w:t>SM4</w:t>
             </w:r>
+            <w:r>
+              <w:rPr>
+                <w:b/>
+                <w:bCs/>
+                <w:color w:val="FF0000"/>
+              </w:rPr>
+              <w:t xml:space="preserve"> - DONE</w:t>
+            </w:r>
           </w:p>
         </w:tc>
       </w:tr>
@@ -1609,7 +1617,15 @@
                 <w:bCs/>
                 <w:color w:val="FF0000"/>
               </w:rPr>
-              <w:t xml:space="preserve"> - TBC</w:t>
+              <w:t xml:space="preserve"> - </w:t>
+            </w:r>
+            <w:r>
+              <w:rPr>
+                <w:b/>
+                <w:bCs/>
+                <w:color w:val="FF0000"/>
+              </w:rPr>
+              <w:t>DONE</w:t>
             </w:r>
           </w:p>
         </w:tc>
@@ -3488,6 +3504,23 @@
               </w:rPr>
               <w:t>SM16</w:t>
             </w:r>
+            <w:r>
+              <w:rPr>
+                <w:b/>
+                <w:bCs/>
+                <w:color w:val="FF0000"/>
+              </w:rPr>
+              <w:t xml:space="preserve"> – in PC, no need for change. Base is Base for </w:t>
+            </w:r>
+            <w:r>
+              <w:rPr>
+                <w:b/>
+                <w:bCs/>
+                <w:color w:val="FF0000"/>
+              </w:rPr>
+              <w:lastRenderedPageBreak/>
+              <w:t>all. Std is Std for all. Use ENDS.</w:t>
+            </w:r>
           </w:p>
         </w:tc>
       </w:tr>
@@ -8471,6 +8504,14 @@
                 <w:color w:val="FF0000"/>
               </w:rPr>
               <w:t xml:space="preserve"> – Done.</w:t>
+            </w:r>
+            <w:r>
+              <w:rPr>
+                <w:b/>
+                <w:bCs/>
+                <w:color w:val="FF0000"/>
+              </w:rPr>
+              <w:t xml:space="preserve"> Clarify this is the old process only.</w:t>
             </w:r>
           </w:p>
         </w:tc>

</xml_diff>